<commit_message>
Add "All" in resource
</commit_message>
<xml_diff>
--- a/help.docx
+++ b/help.docx
@@ -13,15 +13,12 @@
       </w:pPr>
       <w:r>
         <w:rPr>
-          <w:rFonts w:ascii="Times New Roman" w:hAnsi="Times New Roman" w:cs="Times New Roman"/>
           <w:noProof/>
-          <w:sz w:val="26"/>
-          <w:szCs w:val="26"/>
         </w:rPr>
         <w:drawing>
-          <wp:inline distT="0" distB="0" distL="0" distR="0" wp14:anchorId="682B37D8" wp14:editId="5D0A37BA">
-            <wp:extent cx="3196425" cy="3782925"/>
-            <wp:effectExtent l="0" t="0" r="4445" b="8255"/>
+          <wp:inline distT="0" distB="0" distL="0" distR="0" wp14:anchorId="51E14D08" wp14:editId="17DB8149">
+            <wp:extent cx="3224901" cy="3816626"/>
+            <wp:effectExtent l="0" t="0" r="0" b="0"/>
             <wp:docPr id="1" name="Picture 1"/>
             <wp:cNvGraphicFramePr>
               <a:graphicFrameLocks xmlns:a="http://schemas.openxmlformats.org/drawingml/2006/main" noChangeAspect="1"/>
@@ -42,7 +39,7 @@
                   <pic:spPr>
                     <a:xfrm>
                       <a:off x="0" y="0"/>
-                      <a:ext cx="3212739" cy="3802233"/>
+                      <a:ext cx="3233305" cy="3826572"/>
                     </a:xfrm>
                     <a:prstGeom prst="rect">
                       <a:avLst/>
@@ -855,6 +852,76 @@
           <w:szCs w:val="26"/>
         </w:rPr>
         <w:drawing>
+          <wp:anchor distT="0" distB="0" distL="114300" distR="114300" simplePos="0" relativeHeight="251676672" behindDoc="0" locked="0" layoutInCell="1" allowOverlap="1">
+            <wp:simplePos x="0" y="0"/>
+            <wp:positionH relativeFrom="column">
+              <wp:posOffset>4007181</wp:posOffset>
+            </wp:positionH>
+            <wp:positionV relativeFrom="paragraph">
+              <wp:posOffset>878205</wp:posOffset>
+            </wp:positionV>
+            <wp:extent cx="331099" cy="159026"/>
+            <wp:effectExtent l="0" t="0" r="0" b="0"/>
+            <wp:wrapNone/>
+            <wp:docPr id="23" name="Picture 23"/>
+            <wp:cNvGraphicFramePr>
+              <a:graphicFrameLocks xmlns:a="http://schemas.openxmlformats.org/drawingml/2006/main" noChangeAspect="1"/>
+            </wp:cNvGraphicFramePr>
+            <a:graphic xmlns:a="http://schemas.openxmlformats.org/drawingml/2006/main">
+              <a:graphicData uri="http://schemas.openxmlformats.org/drawingml/2006/picture">
+                <pic:pic xmlns:pic="http://schemas.openxmlformats.org/drawingml/2006/picture">
+                  <pic:nvPicPr>
+                    <pic:cNvPr id="0" name="Picture 5"/>
+                    <pic:cNvPicPr>
+                      <a:picLocks noChangeAspect="1" noChangeArrowheads="1"/>
+                    </pic:cNvPicPr>
+                  </pic:nvPicPr>
+                  <pic:blipFill>
+                    <a:blip r:embed="rId9">
+                      <a:extLst>
+                        <a:ext uri="{28A0092B-C50C-407E-A947-70E740481C1C}">
+                          <a14:useLocalDpi xmlns:a14="http://schemas.microsoft.com/office/drawing/2010/main" val="0"/>
+                        </a:ext>
+                      </a:extLst>
+                    </a:blip>
+                    <a:srcRect/>
+                    <a:stretch>
+                      <a:fillRect/>
+                    </a:stretch>
+                  </pic:blipFill>
+                  <pic:spPr bwMode="auto">
+                    <a:xfrm>
+                      <a:off x="0" y="0"/>
+                      <a:ext cx="331099" cy="159026"/>
+                    </a:xfrm>
+                    <a:prstGeom prst="rect">
+                      <a:avLst/>
+                    </a:prstGeom>
+                    <a:noFill/>
+                    <a:ln>
+                      <a:noFill/>
+                    </a:ln>
+                  </pic:spPr>
+                </pic:pic>
+              </a:graphicData>
+            </a:graphic>
+            <wp14:sizeRelH relativeFrom="margin">
+              <wp14:pctWidth>0</wp14:pctWidth>
+            </wp14:sizeRelH>
+            <wp14:sizeRelV relativeFrom="margin">
+              <wp14:pctHeight>0</wp14:pctHeight>
+            </wp14:sizeRelV>
+          </wp:anchor>
+        </w:drawing>
+      </w:r>
+      <w:r>
+        <w:rPr>
+          <w:rFonts w:ascii="Times New Roman" w:hAnsi="Times New Roman" w:cs="Times New Roman"/>
+          <w:noProof/>
+          <w:sz w:val="26"/>
+          <w:szCs w:val="26"/>
+        </w:rPr>
+        <w:drawing>
           <wp:anchor distT="0" distB="0" distL="114300" distR="114300" simplePos="0" relativeHeight="251661312" behindDoc="0" locked="0" layoutInCell="1" allowOverlap="1" wp14:anchorId="09792F24" wp14:editId="09123DFD">
             <wp:simplePos x="0" y="0"/>
             <wp:positionH relativeFrom="margin">
@@ -880,7 +947,7 @@
                     </pic:cNvPicPr>
                   </pic:nvPicPr>
                   <pic:blipFill>
-                    <a:blip r:embed="rId9">
+                    <a:blip r:embed="rId10">
                       <a:extLst>
                         <a:ext uri="{28A0092B-C50C-407E-A947-70E740481C1C}">
                           <a14:useLocalDpi xmlns:a14="http://schemas.microsoft.com/office/drawing/2010/main" val="0"/>
@@ -954,10 +1021,81 @@
       </w:pPr>
       <w:r>
         <w:rPr>
+          <w:rFonts w:ascii="Times New Roman" w:hAnsi="Times New Roman" w:cs="Times New Roman"/>
           <w:noProof/>
+          <w:color w:val="ED7D31" w:themeColor="accent2"/>
+          <w:sz w:val="28"/>
+          <w:szCs w:val="36"/>
         </w:rPr>
         <w:drawing>
-          <wp:anchor distT="0" distB="0" distL="114300" distR="114300" simplePos="0" relativeHeight="251660288" behindDoc="0" locked="0" layoutInCell="1" allowOverlap="1" wp14:anchorId="063BF1E2" wp14:editId="44BB1CDB">
+          <wp:anchor distT="0" distB="0" distL="114300" distR="114300" simplePos="0" relativeHeight="251674624" behindDoc="0" locked="0" layoutInCell="1" allowOverlap="1" wp14:anchorId="47C3DBF7" wp14:editId="3FDA690C">
+            <wp:simplePos x="0" y="0"/>
+            <wp:positionH relativeFrom="margin">
+              <wp:posOffset>413468</wp:posOffset>
+            </wp:positionH>
+            <wp:positionV relativeFrom="paragraph">
+              <wp:posOffset>236275</wp:posOffset>
+            </wp:positionV>
+            <wp:extent cx="3474720" cy="1227124"/>
+            <wp:effectExtent l="0" t="0" r="0" b="0"/>
+            <wp:wrapNone/>
+            <wp:docPr id="15" name="Picture 15"/>
+            <wp:cNvGraphicFramePr>
+              <a:graphicFrameLocks xmlns:a="http://schemas.openxmlformats.org/drawingml/2006/main" noChangeAspect="1"/>
+            </wp:cNvGraphicFramePr>
+            <a:graphic xmlns:a="http://schemas.openxmlformats.org/drawingml/2006/main">
+              <a:graphicData uri="http://schemas.openxmlformats.org/drawingml/2006/picture">
+                <pic:pic xmlns:pic="http://schemas.openxmlformats.org/drawingml/2006/picture">
+                  <pic:nvPicPr>
+                    <pic:cNvPr id="0" name="Picture 1"/>
+                    <pic:cNvPicPr>
+                      <a:picLocks noChangeAspect="1" noChangeArrowheads="1"/>
+                    </pic:cNvPicPr>
+                  </pic:nvPicPr>
+                  <pic:blipFill>
+                    <a:blip r:embed="rId11">
+                      <a:extLst>
+                        <a:ext uri="{28A0092B-C50C-407E-A947-70E740481C1C}">
+                          <a14:useLocalDpi xmlns:a14="http://schemas.microsoft.com/office/drawing/2010/main" val="0"/>
+                        </a:ext>
+                      </a:extLst>
+                    </a:blip>
+                    <a:srcRect/>
+                    <a:stretch>
+                      <a:fillRect/>
+                    </a:stretch>
+                  </pic:blipFill>
+                  <pic:spPr bwMode="auto">
+                    <a:xfrm>
+                      <a:off x="0" y="0"/>
+                      <a:ext cx="3533578" cy="1247910"/>
+                    </a:xfrm>
+                    <a:prstGeom prst="rect">
+                      <a:avLst/>
+                    </a:prstGeom>
+                    <a:noFill/>
+                    <a:ln>
+                      <a:noFill/>
+                    </a:ln>
+                  </pic:spPr>
+                </pic:pic>
+              </a:graphicData>
+            </a:graphic>
+            <wp14:sizeRelH relativeFrom="margin">
+              <wp14:pctWidth>0</wp14:pctWidth>
+            </wp14:sizeRelH>
+            <wp14:sizeRelV relativeFrom="margin">
+              <wp14:pctHeight>0</wp14:pctHeight>
+            </wp14:sizeRelV>
+          </wp:anchor>
+        </w:drawing>
+      </w:r>
+      <w:r>
+        <w:rPr>
+          <w:noProof/>
+        </w:rPr>
+        <w:drawing>
+          <wp:anchor distT="0" distB="0" distL="114300" distR="114300" simplePos="0" relativeHeight="251660288" behindDoc="0" locked="0" layoutInCell="1" allowOverlap="1" wp14:anchorId="21343465" wp14:editId="6ACAD0DE">
             <wp:simplePos x="0" y="0"/>
             <wp:positionH relativeFrom="column">
               <wp:posOffset>409575</wp:posOffset>
@@ -980,7 +1118,7 @@
                     <pic:cNvPicPr/>
                   </pic:nvPicPr>
                   <pic:blipFill>
-                    <a:blip r:embed="rId10">
+                    <a:blip r:embed="rId12">
                       <a:extLst>
                         <a:ext uri="{28A0092B-C50C-407E-A947-70E740481C1C}">
                           <a14:useLocalDpi xmlns:a14="http://schemas.microsoft.com/office/drawing/2010/main" val="0"/>
@@ -1163,7 +1301,7 @@
           <w:szCs w:val="26"/>
         </w:rPr>
         <w:drawing>
-          <wp:anchor distT="0" distB="0" distL="114300" distR="114300" simplePos="0" relativeHeight="251657215" behindDoc="0" locked="0" layoutInCell="1" allowOverlap="1" wp14:anchorId="295386E5" wp14:editId="046ACA33">
+          <wp:anchor distT="0" distB="0" distL="114300" distR="114300" simplePos="0" relativeHeight="251657215" behindDoc="0" locked="0" layoutInCell="1" allowOverlap="1" wp14:anchorId="47751E74" wp14:editId="731E10BE">
             <wp:simplePos x="0" y="0"/>
             <wp:positionH relativeFrom="column">
               <wp:posOffset>428625</wp:posOffset>
@@ -1188,7 +1326,7 @@
                     </pic:cNvPicPr>
                   </pic:nvPicPr>
                   <pic:blipFill>
-                    <a:blip r:embed="rId11">
+                    <a:blip r:embed="rId13">
                       <a:extLst>
                         <a:ext uri="{28A0092B-C50C-407E-A947-70E740481C1C}">
                           <a14:useLocalDpi xmlns:a14="http://schemas.microsoft.com/office/drawing/2010/main" val="0"/>
@@ -1249,6 +1387,76 @@
           <w:szCs w:val="26"/>
         </w:rPr>
       </w:pPr>
+      <w:r>
+        <w:rPr>
+          <w:rFonts w:ascii="Times New Roman" w:hAnsi="Times New Roman" w:cs="Times New Roman"/>
+          <w:noProof/>
+          <w:sz w:val="26"/>
+          <w:szCs w:val="26"/>
+        </w:rPr>
+        <w:drawing>
+          <wp:anchor distT="0" distB="0" distL="114300" distR="114300" simplePos="0" relativeHeight="251675648" behindDoc="0" locked="0" layoutInCell="1" allowOverlap="1" wp14:anchorId="5AB0E9FE" wp14:editId="500DAE82">
+            <wp:simplePos x="0" y="0"/>
+            <wp:positionH relativeFrom="column">
+              <wp:posOffset>5374640</wp:posOffset>
+            </wp:positionH>
+            <wp:positionV relativeFrom="paragraph">
+              <wp:posOffset>178739</wp:posOffset>
+            </wp:positionV>
+            <wp:extent cx="405516" cy="194769"/>
+            <wp:effectExtent l="0" t="0" r="0" b="0"/>
+            <wp:wrapNone/>
+            <wp:docPr id="22" name="Picture 22"/>
+            <wp:cNvGraphicFramePr>
+              <a:graphicFrameLocks xmlns:a="http://schemas.openxmlformats.org/drawingml/2006/main" noChangeAspect="1"/>
+            </wp:cNvGraphicFramePr>
+            <a:graphic xmlns:a="http://schemas.openxmlformats.org/drawingml/2006/main">
+              <a:graphicData uri="http://schemas.openxmlformats.org/drawingml/2006/picture">
+                <pic:pic xmlns:pic="http://schemas.openxmlformats.org/drawingml/2006/picture">
+                  <pic:nvPicPr>
+                    <pic:cNvPr id="0" name="Picture 4"/>
+                    <pic:cNvPicPr>
+                      <a:picLocks noChangeAspect="1" noChangeArrowheads="1"/>
+                    </pic:cNvPicPr>
+                  </pic:nvPicPr>
+                  <pic:blipFill>
+                    <a:blip r:embed="rId9">
+                      <a:extLst>
+                        <a:ext uri="{28A0092B-C50C-407E-A947-70E740481C1C}">
+                          <a14:useLocalDpi xmlns:a14="http://schemas.microsoft.com/office/drawing/2010/main" val="0"/>
+                        </a:ext>
+                      </a:extLst>
+                    </a:blip>
+                    <a:srcRect/>
+                    <a:stretch>
+                      <a:fillRect/>
+                    </a:stretch>
+                  </pic:blipFill>
+                  <pic:spPr bwMode="auto">
+                    <a:xfrm>
+                      <a:off x="0" y="0"/>
+                      <a:ext cx="405516" cy="194769"/>
+                    </a:xfrm>
+                    <a:prstGeom prst="rect">
+                      <a:avLst/>
+                    </a:prstGeom>
+                    <a:noFill/>
+                    <a:ln>
+                      <a:noFill/>
+                    </a:ln>
+                  </pic:spPr>
+                </pic:pic>
+              </a:graphicData>
+            </a:graphic>
+            <wp14:sizeRelH relativeFrom="margin">
+              <wp14:pctWidth>0</wp14:pctWidth>
+            </wp14:sizeRelH>
+            <wp14:sizeRelV relativeFrom="margin">
+              <wp14:pctHeight>0</wp14:pctHeight>
+            </wp14:sizeRelV>
+          </wp:anchor>
+        </w:drawing>
+      </w:r>
     </w:p>
     <w:p>
       <w:pPr>
@@ -3417,6 +3625,77 @@
           <w:szCs w:val="26"/>
         </w:rPr>
         <w:drawing>
+          <wp:anchor distT="0" distB="0" distL="114300" distR="114300" simplePos="0" relativeHeight="251677696" behindDoc="0" locked="0" layoutInCell="1" allowOverlap="1" wp14:anchorId="1BDB5E43" wp14:editId="49BBFFB0">
+            <wp:simplePos x="0" y="0"/>
+            <wp:positionH relativeFrom="column">
+              <wp:posOffset>3490264</wp:posOffset>
+            </wp:positionH>
+            <wp:positionV relativeFrom="paragraph">
+              <wp:posOffset>1097280</wp:posOffset>
+            </wp:positionV>
+            <wp:extent cx="413871" cy="198782"/>
+            <wp:effectExtent l="0" t="0" r="5715" b="0"/>
+            <wp:wrapNone/>
+            <wp:docPr id="24" name="Picture 24"/>
+            <wp:cNvGraphicFramePr>
+              <a:graphicFrameLocks xmlns:a="http://schemas.openxmlformats.org/drawingml/2006/main" noChangeAspect="1"/>
+            </wp:cNvGraphicFramePr>
+            <a:graphic xmlns:a="http://schemas.openxmlformats.org/drawingml/2006/main">
+              <a:graphicData uri="http://schemas.openxmlformats.org/drawingml/2006/picture">
+                <pic:pic xmlns:pic="http://schemas.openxmlformats.org/drawingml/2006/picture">
+                  <pic:nvPicPr>
+                    <pic:cNvPr id="0" name="Picture 6"/>
+                    <pic:cNvPicPr>
+                      <a:picLocks noChangeAspect="1" noChangeArrowheads="1"/>
+                    </pic:cNvPicPr>
+                  </pic:nvPicPr>
+                  <pic:blipFill>
+                    <a:blip r:embed="rId9">
+                      <a:extLst>
+                        <a:ext uri="{28A0092B-C50C-407E-A947-70E740481C1C}">
+                          <a14:useLocalDpi xmlns:a14="http://schemas.microsoft.com/office/drawing/2010/main" val="0"/>
+                        </a:ext>
+                      </a:extLst>
+                    </a:blip>
+                    <a:srcRect/>
+                    <a:stretch>
+                      <a:fillRect/>
+                    </a:stretch>
+                  </pic:blipFill>
+                  <pic:spPr bwMode="auto">
+                    <a:xfrm>
+                      <a:off x="0" y="0"/>
+                      <a:ext cx="413871" cy="198782"/>
+                    </a:xfrm>
+                    <a:prstGeom prst="rect">
+                      <a:avLst/>
+                    </a:prstGeom>
+                    <a:noFill/>
+                    <a:ln>
+                      <a:noFill/>
+                    </a:ln>
+                  </pic:spPr>
+                </pic:pic>
+              </a:graphicData>
+            </a:graphic>
+            <wp14:sizeRelH relativeFrom="margin">
+              <wp14:pctWidth>0</wp14:pctWidth>
+            </wp14:sizeRelH>
+            <wp14:sizeRelV relativeFrom="margin">
+              <wp14:pctHeight>0</wp14:pctHeight>
+            </wp14:sizeRelV>
+          </wp:anchor>
+        </w:drawing>
+      </w:r>
+      <w:bookmarkStart w:id="0" w:name="_GoBack"/>
+      <w:r>
+        <w:rPr>
+          <w:rFonts w:ascii="Times New Roman" w:hAnsi="Times New Roman" w:cs="Times New Roman"/>
+          <w:noProof/>
+          <w:sz w:val="26"/>
+          <w:szCs w:val="26"/>
+        </w:rPr>
+        <w:drawing>
           <wp:anchor distT="0" distB="0" distL="114300" distR="114300" simplePos="0" relativeHeight="251669504" behindDoc="0" locked="0" layoutInCell="1" allowOverlap="1" wp14:anchorId="2A87D3B0" wp14:editId="37D0CD12">
             <wp:simplePos x="0" y="0"/>
             <wp:positionH relativeFrom="margin">
@@ -3442,7 +3721,7 @@
                     </pic:cNvPicPr>
                   </pic:nvPicPr>
                   <pic:blipFill>
-                    <a:blip r:embed="rId12">
+                    <a:blip r:embed="rId14">
                       <a:extLst>
                         <a:ext uri="{28A0092B-C50C-407E-A947-70E740481C1C}">
                           <a14:useLocalDpi xmlns:a14="http://schemas.microsoft.com/office/drawing/2010/main" val="0"/>
@@ -3479,6 +3758,7 @@
           </wp:anchor>
         </w:drawing>
       </w:r>
+      <w:bookmarkEnd w:id="0"/>
       <w:r>
         <w:rPr>
           <w:rFonts w:ascii="Times New Roman" w:hAnsi="Times New Roman" w:cs="Times New Roman"/>
@@ -3625,8 +3905,6 @@
         </w:rPr>
         <w:t xml:space="preserve"> with the format like </w:t>
       </w:r>
-      <w:bookmarkStart w:id="0" w:name="_GoBack"/>
-      <w:bookmarkEnd w:id="0"/>
       <w:r>
         <w:rPr>
           <w:rFonts w:ascii="Times New Roman" w:hAnsi="Times New Roman" w:cs="Times New Roman"/>
@@ -3958,7 +4236,7 @@
                     </pic:cNvPicPr>
                   </pic:nvPicPr>
                   <pic:blipFill>
-                    <a:blip r:embed="rId13">
+                    <a:blip r:embed="rId15">
                       <a:extLst>
                         <a:ext uri="{28A0092B-C50C-407E-A947-70E740481C1C}">
                           <a14:useLocalDpi xmlns:a14="http://schemas.microsoft.com/office/drawing/2010/main" val="0"/>
@@ -4038,7 +4316,7 @@
                     </pic:cNvPicPr>
                   </pic:nvPicPr>
                   <pic:blipFill>
-                    <a:blip r:embed="rId14">
+                    <a:blip r:embed="rId16">
                       <a:extLst>
                         <a:ext uri="{28A0092B-C50C-407E-A947-70E740481C1C}">
                           <a14:useLocalDpi xmlns:a14="http://schemas.microsoft.com/office/drawing/2010/main" val="0"/>

</xml_diff>